<commit_message>
Typos / Missing Material
</commit_message>
<xml_diff>
--- a/Space Battle Deep Space 9.docx
+++ b/Space Battle Deep Space 9.docx
@@ -12,10 +12,7 @@
     </w:p>
     <w:p>
       <w:r>
-        <w:t>A large fleet of Federation ships head towards Deep Space 9 to stop the Dominion destroying the Wormhole minefield. A Dominion fleet meets them in battle.</w:t>
-      </w:r>
-      <w:r>
-        <w:t xml:space="preserve"> </w:t>
+        <w:t xml:space="preserve">A large fleet of Federation ships head towards Deep Space 9 to stop the Dominion destroying the Wormhole minefield. A Dominion fleet meets them in battle. </w:t>
       </w:r>
     </w:p>
     <w:p>
@@ -80,6 +77,9 @@
     </w:p>
     <w:p>
       <w:r>
+        <w:rPr>
+          <w:noProof/>
+        </w:rPr>
         <w:drawing>
           <wp:inline distT="0" distB="0" distL="0" distR="0" wp14:anchorId="142360DB" wp14:editId="2C476F87">
             <wp:extent cx="3000375" cy="2291352"/>
@@ -135,29 +135,38 @@
         <w:t>G</w:t>
       </w:r>
       <w:r>
-        <w:t>roups of Federation attack fighters will make strafing runs at the blockade, focusing their fire only on the Cardassian ships</w:t>
-      </w:r>
-      <w:r>
-        <w:t xml:space="preserve"> </w:t>
-      </w:r>
-      <w:r>
-        <w:t>hoping to provoke the Cardassians into breaking formation and opening a hole in the Dominion lines.</w:t>
-      </w:r>
-      <w:r>
-        <w:t xml:space="preserve"> </w:t>
+        <w:t xml:space="preserve">roups of Federation attack fighters will make strafing runs at the blockade, focusing their fire only on the </w:t>
+      </w:r>
+      <w:proofErr w:type="spellStart"/>
+      <w:r>
+        <w:t>Cardassian</w:t>
+      </w:r>
+      <w:proofErr w:type="spellEnd"/>
+      <w:r>
+        <w:t xml:space="preserve"> ships</w:t>
+      </w:r>
+      <w:r>
+        <w:t xml:space="preserve"> hoping to provoke the </w:t>
+      </w:r>
+      <w:proofErr w:type="spellStart"/>
+      <w:r>
+        <w:t>Cardassians</w:t>
+      </w:r>
+      <w:proofErr w:type="spellEnd"/>
+      <w:r>
+        <w:t xml:space="preserve"> into breaking formation and opening a hole in the Dominion lines. </w:t>
       </w:r>
       <w:r>
         <w:t>It is the only chance the Federation has of reaching Deep Space 9 bef</w:t>
       </w:r>
       <w:r>
-        <w:t xml:space="preserve">ore the minefield is taken down and the </w:t>
-      </w:r>
-      <w:r>
-        <w:t>Dominion</w:t>
-      </w:r>
-      <w:r>
-        <w:t xml:space="preserve"> </w:t>
-      </w:r>
+        <w:t>ore</w:t>
+      </w:r>
+      <w:r>
+        <w:t xml:space="preserve"> the minefield is taken down by the Dominion.</w:t>
+      </w:r>
+      <w:bookmarkStart w:id="0" w:name="_GoBack"/>
+      <w:bookmarkEnd w:id="0"/>
     </w:p>
     <w:p>
       <w:r>
@@ -225,7 +234,15 @@
     </w:p>
     <w:p>
       <w:r>
-        <w:t>The Cardassians stand their ground after the fighters' first run, the second and third waves</w:t>
+        <w:t xml:space="preserve">The </w:t>
+      </w:r>
+      <w:proofErr w:type="spellStart"/>
+      <w:r>
+        <w:t>Cardassians</w:t>
+      </w:r>
+      <w:proofErr w:type="spellEnd"/>
+      <w:r>
+        <w:t xml:space="preserve"> stand their ground after the fighters' first run, the second and third waves</w:t>
       </w:r>
       <w:r>
         <w:t xml:space="preserve"> of fighters move</w:t>
@@ -237,16 +254,15 @@
         <w:t xml:space="preserve"> They continue</w:t>
       </w:r>
       <w:r>
-        <w:t xml:space="preserve"> to press the Cardassians – the ninth wave of fighters proves just as ineffective as the previous eight.</w:t>
-      </w:r>
-      <w:r>
-        <w:t xml:space="preserve"> Then </w:t>
-      </w:r>
-      <w:r>
-        <w:t>half a dozen squadrons to pursue the next group of attacking ships, pulling them out of formation</w:t>
-      </w:r>
-      <w:r>
-        <w:t xml:space="preserve"> and creating an opening.</w:t>
+        <w:t xml:space="preserve"> to press the </w:t>
+      </w:r>
+      <w:proofErr w:type="spellStart"/>
+      <w:r>
+        <w:t>Cardassians</w:t>
+      </w:r>
+      <w:proofErr w:type="spellEnd"/>
+      <w:r>
+        <w:t xml:space="preserve"> – the ninth wave of fighters proves just as ineffective as the previous eight. Then half a dozen squadrons to pursue the next group of attacking ships, pulling them out of formation and creating an opening.</w:t>
       </w:r>
       <w:r>
         <w:t xml:space="preserve"> </w:t>
@@ -259,16 +275,23 @@
     </w:p>
     <w:p>
       <w:r>
-        <w:t>Galaxy-class starships</w:t>
-      </w:r>
-      <w:r>
-        <w:t xml:space="preserve"> engage Galors</w:t>
-      </w:r>
-      <w:r>
-        <w:t xml:space="preserve">. </w:t>
-      </w:r>
-      <w:r>
-        <w:t>The Federation fleet leaps forward, weapons blazing</w:t>
+        <w:t xml:space="preserve">Galaxy-class </w:t>
+      </w:r>
+      <w:proofErr w:type="spellStart"/>
+      <w:r>
+        <w:t>starships</w:t>
+      </w:r>
+      <w:proofErr w:type="spellEnd"/>
+      <w:r>
+        <w:t xml:space="preserve"> engage </w:t>
+      </w:r>
+      <w:proofErr w:type="spellStart"/>
+      <w:r>
+        <w:t>Galors</w:t>
+      </w:r>
+      <w:proofErr w:type="spellEnd"/>
+      <w:r>
+        <w:t>. The Federation fleet leaps forward, weapons blazing</w:t>
       </w:r>
     </w:p>
     <w:p>
@@ -333,6 +356,9 @@
     </w:p>
     <w:p>
       <w:r>
+        <w:rPr>
+          <w:noProof/>
+        </w:rPr>
         <w:drawing>
           <wp:inline distT="0" distB="0" distL="0" distR="0" wp14:anchorId="60FAF653" wp14:editId="16C8AC6A">
             <wp:extent cx="3299351" cy="2521533"/>
@@ -400,13 +426,7 @@
           <w:rStyle w:val="mw-headline"/>
         </w:rPr>
         <w:lastRenderedPageBreak/>
-        <w:t xml:space="preserve">Act </w:t>
-      </w:r>
-      <w:r>
-        <w:rPr>
-          <w:rStyle w:val="mw-headline"/>
-        </w:rPr>
-        <w:t>3:</w:t>
+        <w:t>Act 3:</w:t>
       </w:r>
     </w:p>
     <w:p>
@@ -414,7 +434,15 @@
         <w:t>F</w:t>
       </w:r>
       <w:r>
-        <w:t>our Jem'Hadar attack ships</w:t>
+        <w:t xml:space="preserve">our </w:t>
+      </w:r>
+      <w:proofErr w:type="spellStart"/>
+      <w:r>
+        <w:t>Jem'Hadar</w:t>
+      </w:r>
+      <w:proofErr w:type="spellEnd"/>
+      <w:r>
+        <w:t xml:space="preserve"> attack ships</w:t>
       </w:r>
       <w:r>
         <w:t xml:space="preserve"> are</w:t>
@@ -498,7 +526,15 @@
     </w:p>
     <w:p>
       <w:r>
-        <w:t>With the Klingons reinforcing the assault, a real opening has appeared in the enemy lines, and the Defiant weaves its way through the battle, emerging alone in the wake of an exploding Jem'Hadar battle cruiser.</w:t>
+        <w:t xml:space="preserve">With the Klingons reinforcing the assault, a real opening has appeared in the enemy lines, and the Defiant weaves its way through the battle, emerging alone in the wake of an exploding </w:t>
+      </w:r>
+      <w:proofErr w:type="spellStart"/>
+      <w:r>
+        <w:t>Jem'Hadar</w:t>
+      </w:r>
+      <w:proofErr w:type="spellEnd"/>
+      <w:r>
+        <w:t xml:space="preserve"> battle cruiser.</w:t>
       </w:r>
       <w:r>
         <w:t xml:space="preserve"> </w:t>
@@ -577,84 +613,51 @@
         <w:t>The Defiant heads to Deep Space 9 while the rest of the fleet fights.</w:t>
       </w:r>
       <w:r>
+        <w:t xml:space="preserve"> The Defiant</w:t>
+      </w:r>
+      <w:r>
+        <w:t xml:space="preserve"> arrives but the mine field </w:t>
+      </w:r>
+      <w:r>
+        <w:t>is destroyed. The worm</w:t>
+      </w:r>
+      <w:r>
+        <w:t>hole aliens nevertheless stop the</w:t>
+      </w:r>
+      <w:r>
         <w:t xml:space="preserve"> </w:t>
       </w:r>
       <w:r>
-        <w:t>The Defiant</w:t>
-      </w:r>
-      <w:r>
-        <w:t xml:space="preserve"> arrives</w:t>
-      </w:r>
-      <w:r>
-        <w:t xml:space="preserve"> but the mine field </w:t>
-      </w:r>
-      <w:r>
-        <w:t>is destroyed. The worm</w:t>
-      </w:r>
-      <w:r>
-        <w:t>hole aliens nevertheless stop the</w:t>
+        <w:t>dominion</w:t>
+      </w:r>
+      <w:r>
+        <w:t xml:space="preserve"> reinforcements</w:t>
+      </w:r>
+      <w:r>
+        <w:t xml:space="preserve"> from</w:t>
+      </w:r>
+      <w:r>
+        <w:t xml:space="preserve"> using the worm hole. The Defiant then</w:t>
+      </w:r>
+      <w:r>
+        <w:t xml:space="preserve"> opens fire on the defenceless </w:t>
+      </w:r>
+      <w:r>
+        <w:t>Deep Space 9 that has been sabotaged</w:t>
+      </w:r>
+      <w:r>
+        <w:t>.</w:t>
       </w:r>
       <w:r>
         <w:t xml:space="preserve"> </w:t>
       </w:r>
-      <w:r>
-        <w:t>dominion</w:t>
-      </w:r>
-      <w:r>
-        <w:t xml:space="preserve"> </w:t>
-      </w:r>
-      <w:r>
-        <w:t>reinforcement</w:t>
-      </w:r>
-      <w:r>
-        <w:t>s</w:t>
-      </w:r>
-      <w:r>
-        <w:t xml:space="preserve"> from</w:t>
-      </w:r>
-      <w:r>
-        <w:t xml:space="preserve"> using the worm hole. The Defiant then</w:t>
-      </w:r>
-      <w:r>
-        <w:t xml:space="preserve"> opens fire on the </w:t>
-      </w:r>
-      <w:r>
-        <w:t>defenceless</w:t>
-      </w:r>
-      <w:r>
-        <w:t xml:space="preserve"> </w:t>
-      </w:r>
-      <w:r>
-        <w:t>Deep Space 9 that has been sabotaged</w:t>
-      </w:r>
-      <w:r>
-        <w:t>.</w:t>
-      </w:r>
-      <w:r>
-        <w:t xml:space="preserve"> </w:t>
-      </w:r>
-    </w:p>
-    <w:p>
-      <w:r>
-        <w:t>T</w:t>
-      </w:r>
-      <w:r>
-        <w:t>he battle has begun to turn the way of the Allies. The Klingons have outflanked the Dominion blockade fleet, and their lines are starting to crumble.</w:t>
-      </w:r>
-      <w:r>
-        <w:t xml:space="preserve"> T</w:t>
-      </w:r>
-      <w:r>
-        <w:t xml:space="preserve">wo hundred Allied ships have broken through their lines and </w:t>
-      </w:r>
-      <w:r>
-        <w:t xml:space="preserve">head to Deep Space 9. The station is evacuated and with no hope of reinforcement the </w:t>
-      </w:r>
-      <w:r>
-        <w:t>Dominion</w:t>
-      </w:r>
-      <w:r>
-        <w:t xml:space="preserve"> fleet goes into full retreat.</w:t>
+    </w:p>
+    <w:p>
+      <w:r>
+        <w:t>The battle has begun to turn the way of the Allies. The Klingons have outflanked the Dominion blockade fleet, and their lines are starting to crumble.</w:t>
+      </w:r>
+      <w:r>
+        <w:t xml:space="preserve"> Two hundred Allied ships have broken through their lines and head to Deep Space 9. The station is evacuated and with no hope of reinforcement the Dominion fleet goes into full retreat.</w:t>
       </w:r>
     </w:p>
     <w:p>
@@ -807,19 +810,26 @@
       <w:pPr>
         <w:pStyle w:val="NoSpacing"/>
       </w:pPr>
+      <w:proofErr w:type="spellStart"/>
       <w:r>
         <w:t>Vor'cha</w:t>
       </w:r>
+      <w:proofErr w:type="spellEnd"/>
     </w:p>
     <w:p>
       <w:pPr>
         <w:pStyle w:val="NoSpacing"/>
       </w:pPr>
       <w:r>
-        <w:t>Bird of Prey</w:t>
-      </w:r>
-      <w:r>
-        <w:t xml:space="preserve"> (B’Rel)</w:t>
+        <w:t>Bird of Prey (</w:t>
+      </w:r>
+      <w:proofErr w:type="spellStart"/>
+      <w:r>
+        <w:t>B’Rel</w:t>
+      </w:r>
+      <w:proofErr w:type="spellEnd"/>
+      <w:r>
+        <w:t>)</w:t>
       </w:r>
     </w:p>
     <w:p>
@@ -839,8 +849,13 @@
       <w:pPr>
         <w:pStyle w:val="NoSpacing"/>
       </w:pPr>
-      <w:r>
-        <w:t>Galor-class</w:t>
+      <w:proofErr w:type="spellStart"/>
+      <w:r>
+        <w:t>Galor</w:t>
+      </w:r>
+      <w:proofErr w:type="spellEnd"/>
+      <w:r>
+        <w:t>-class</w:t>
       </w:r>
     </w:p>
     <w:p>
@@ -858,16 +873,26 @@
       <w:pPr>
         <w:pStyle w:val="NoSpacing"/>
       </w:pPr>
-      <w:r>
-        <w:t>Jem'Hadar fighter</w:t>
+      <w:proofErr w:type="spellStart"/>
+      <w:r>
+        <w:t>Jem'Hadar</w:t>
+      </w:r>
+      <w:proofErr w:type="spellEnd"/>
+      <w:r>
+        <w:t xml:space="preserve"> fighter</w:t>
       </w:r>
     </w:p>
     <w:p>
       <w:pPr>
         <w:pStyle w:val="NoSpacing"/>
       </w:pPr>
-      <w:r>
-        <w:t>Jem'Hadar battle cruiser</w:t>
+      <w:proofErr w:type="spellStart"/>
+      <w:r>
+        <w:t>Jem'Hadar</w:t>
+      </w:r>
+      <w:proofErr w:type="spellEnd"/>
+      <w:r>
+        <w:t xml:space="preserve"> battle cruiser</w:t>
       </w:r>
     </w:p>
     <w:p>
@@ -877,8 +902,6 @@
       <w:r>
         <w:t>Deep Space 9</w:t>
       </w:r>
-      <w:bookmarkStart w:id="0" w:name="_GoBack"/>
-      <w:bookmarkEnd w:id="0"/>
     </w:p>
     <w:sectPr>
       <w:pgSz w:w="11906" w:h="16838"/>
@@ -1414,6 +1437,7 @@
   <w:style w:type="character" w:default="1" w:styleId="DefaultParagraphFont">
     <w:name w:val="Default Paragraph Font"/>
     <w:uiPriority w:val="1"/>
+    <w:semiHidden/>
     <w:unhideWhenUsed/>
   </w:style>
   <w:style w:type="table" w:default="1" w:styleId="TableNormal">

</xml_diff>